<commit_message>
documentazione tecnica seconda versione
</commit_message>
<xml_diff>
--- a/Documentazione Tecnica.docx
+++ b/Documentazione Tecnica.docx
@@ -6,60 +6,16 @@
       <w:pPr>
         <w:jc w:val="center"/>
         <w:rPr>
-          <w:sz w:val="32"/>
-          <w:szCs w:val="32"/>
-        </w:rPr>
-      </w:pPr>
-      <w:r>
-        <w:rPr>
-          <w:sz w:val="32"/>
-          <w:szCs w:val="32"/>
-        </w:rPr>
-        <w:t xml:space="preserve">Requisiti </w:t>
-      </w:r>
-      <w:r>
-        <w:rPr>
-          <w:sz w:val="32"/>
-          <w:szCs w:val="32"/>
-        </w:rPr>
-        <w:t>S</w:t>
-      </w:r>
-      <w:r>
-        <w:rPr>
-          <w:sz w:val="32"/>
-          <w:szCs w:val="32"/>
-        </w:rPr>
-        <w:t>oftware</w:t>
-      </w:r>
-    </w:p>
-    <w:p>
-      <w:pPr>
-        <w:rPr>
-          <w:sz w:val="24"/>
-          <w:szCs w:val="24"/>
-        </w:rPr>
-      </w:pPr>
-      <w:r>
-        <w:rPr>
-          <w:sz w:val="24"/>
-          <w:szCs w:val="24"/>
-        </w:rPr>
-        <w:t>Requisiti utente:</w:t>
-      </w:r>
-    </w:p>
-    <w:p>
-      <w:pPr>
-        <w:rPr>
-          <w:sz w:val="24"/>
-          <w:szCs w:val="24"/>
-        </w:rPr>
-      </w:pPr>
-      <w:r>
-        <w:rPr>
-          <w:sz w:val="24"/>
-          <w:szCs w:val="24"/>
-        </w:rPr>
-        <w:t>Il software fornisce la possibilità di:</w:t>
+          <w:sz w:val="36"/>
+          <w:szCs w:val="36"/>
+        </w:rPr>
+      </w:pPr>
+      <w:r>
+        <w:rPr>
+          <w:sz w:val="36"/>
+          <w:szCs w:val="36"/>
+        </w:rPr>
+        <w:t>Documentazione Tecnica</w:t>
       </w:r>
     </w:p>
     <w:p>
@@ -67,26 +23,98 @@
         <w:pStyle w:val="Paragrafoelenco"/>
         <w:numPr>
           <w:ilvl w:val="0"/>
-          <w:numId w:val="1"/>
+          <w:numId w:val="3"/>
         </w:numPr>
         <w:rPr>
-          <w:sz w:val="24"/>
-          <w:szCs w:val="24"/>
-        </w:rPr>
-      </w:pPr>
-      <w:r>
-        <w:rPr>
-          <w:sz w:val="24"/>
-          <w:szCs w:val="24"/>
-        </w:rPr>
-        <w:t>Aggiungere uno studente</w:t>
-      </w:r>
-      <w:r>
-        <w:rPr>
-          <w:sz w:val="24"/>
-          <w:szCs w:val="24"/>
-        </w:rPr>
-        <w:t>;</w:t>
+          <w:sz w:val="32"/>
+          <w:szCs w:val="32"/>
+        </w:rPr>
+      </w:pPr>
+      <w:r>
+        <w:rPr>
+          <w:sz w:val="32"/>
+          <w:szCs w:val="32"/>
+        </w:rPr>
+        <w:t>Introduzione</w:t>
+      </w:r>
+    </w:p>
+    <w:p>
+      <w:pPr>
+        <w:pStyle w:val="Paragrafoelenco"/>
+        <w:rPr>
+          <w:sz w:val="32"/>
+          <w:szCs w:val="32"/>
+        </w:rPr>
+      </w:pPr>
+    </w:p>
+    <w:p>
+      <w:pPr>
+        <w:pStyle w:val="Paragrafoelenco"/>
+        <w:numPr>
+          <w:ilvl w:val="1"/>
+          <w:numId w:val="5"/>
+        </w:numPr>
+        <w:rPr>
+          <w:sz w:val="28"/>
+          <w:szCs w:val="28"/>
+        </w:rPr>
+      </w:pPr>
+      <w:r>
+        <w:rPr>
+          <w:sz w:val="28"/>
+          <w:szCs w:val="28"/>
+        </w:rPr>
+        <w:t>Obiettivo del documento</w:t>
+      </w:r>
+    </w:p>
+    <w:p>
+      <w:pPr>
+        <w:ind w:left="708"/>
+      </w:pPr>
+      <w:r>
+        <w:t>Il presente documento illustra le funzioni tecniche dell’applicazione in C# per la gestione di un istituto scolastico.</w:t>
+      </w:r>
+    </w:p>
+    <w:p>
+      <w:pPr>
+        <w:ind w:left="708"/>
+      </w:pPr>
+    </w:p>
+    <w:p>
+      <w:pPr>
+        <w:pStyle w:val="Paragrafoelenco"/>
+        <w:numPr>
+          <w:ilvl w:val="1"/>
+          <w:numId w:val="5"/>
+        </w:numPr>
+        <w:rPr>
+          <w:sz w:val="28"/>
+          <w:szCs w:val="28"/>
+        </w:rPr>
+      </w:pPr>
+      <w:r>
+        <w:rPr>
+          <w:sz w:val="28"/>
+          <w:szCs w:val="28"/>
+        </w:rPr>
+        <w:t>Sintesi del documento</w:t>
+      </w:r>
+    </w:p>
+    <w:p>
+      <w:pPr>
+        <w:spacing w:after="0"/>
+        <w:ind w:left="708"/>
+      </w:pPr>
+      <w:r>
+        <w:t>Il documento mostra le varie funzioni utilizzati nell’applicazione C# per la gestione di un istituto scolastico.</w:t>
+      </w:r>
+    </w:p>
+    <w:p>
+      <w:pPr>
+        <w:ind w:left="708"/>
+      </w:pPr>
+      <w:r>
+        <w:t>In particolare:</w:t>
       </w:r>
     </w:p>
     <w:p>
@@ -94,26 +122,11 @@
         <w:pStyle w:val="Paragrafoelenco"/>
         <w:numPr>
           <w:ilvl w:val="0"/>
-          <w:numId w:val="1"/>
+          <w:numId w:val="6"/>
         </w:numPr>
-        <w:rPr>
-          <w:sz w:val="24"/>
-          <w:szCs w:val="24"/>
-        </w:rPr>
-      </w:pPr>
-      <w:r>
-        <w:rPr>
-          <w:sz w:val="24"/>
-          <w:szCs w:val="24"/>
-        </w:rPr>
-        <w:t>Aggiungere una classe</w:t>
-      </w:r>
-      <w:r>
-        <w:rPr>
-          <w:sz w:val="24"/>
-          <w:szCs w:val="24"/>
-        </w:rPr>
-        <w:t>;</w:t>
+      </w:pPr>
+      <w:r>
+        <w:t>Struttura del Database</w:t>
       </w:r>
     </w:p>
     <w:p>
@@ -121,80 +134,261 @@
         <w:pStyle w:val="Paragrafoelenco"/>
         <w:numPr>
           <w:ilvl w:val="0"/>
-          <w:numId w:val="1"/>
+          <w:numId w:val="6"/>
         </w:numPr>
-        <w:rPr>
-          <w:sz w:val="24"/>
-          <w:szCs w:val="24"/>
-        </w:rPr>
-      </w:pPr>
-      <w:r>
-        <w:rPr>
-          <w:sz w:val="24"/>
-          <w:szCs w:val="24"/>
-        </w:rPr>
-        <w:t>Aggiungere una materia</w:t>
-      </w:r>
-      <w:r>
-        <w:rPr>
-          <w:sz w:val="24"/>
-          <w:szCs w:val="24"/>
-        </w:rPr>
-        <w:t>;</w:t>
-      </w:r>
-    </w:p>
+      </w:pPr>
+      <w:r>
+        <w:t>Funzionalità dei vari bottoni</w:t>
+      </w:r>
+    </w:p>
+    <w:p/>
     <w:p>
       <w:pPr>
         <w:pStyle w:val="Paragrafoelenco"/>
         <w:numPr>
           <w:ilvl w:val="0"/>
-          <w:numId w:val="1"/>
+          <w:numId w:val="3"/>
         </w:numPr>
         <w:rPr>
-          <w:sz w:val="24"/>
-          <w:szCs w:val="24"/>
-        </w:rPr>
-      </w:pPr>
-      <w:r>
-        <w:rPr>
-          <w:sz w:val="24"/>
-          <w:szCs w:val="24"/>
-        </w:rPr>
-        <w:t>Aggiungere un voto di uno studente in una materia</w:t>
-      </w:r>
-      <w:r>
-        <w:rPr>
-          <w:sz w:val="24"/>
-          <w:szCs w:val="24"/>
-        </w:rPr>
-        <w:t>;</w:t>
-      </w:r>
-    </w:p>
+          <w:sz w:val="32"/>
+          <w:szCs w:val="32"/>
+        </w:rPr>
+      </w:pPr>
+      <w:r>
+        <w:rPr>
+          <w:sz w:val="32"/>
+          <w:szCs w:val="32"/>
+        </w:rPr>
+        <w:t>Informazioni sul</w:t>
+      </w:r>
+      <w:r>
+        <w:rPr>
+          <w:sz w:val="32"/>
+          <w:szCs w:val="32"/>
+        </w:rPr>
+        <w:t>la documentazione</w:t>
+      </w:r>
+    </w:p>
+    <w:p>
+      <w:pPr>
+        <w:pStyle w:val="Paragrafoelenco"/>
+        <w:rPr>
+          <w:sz w:val="28"/>
+          <w:szCs w:val="28"/>
+        </w:rPr>
+      </w:pPr>
+    </w:p>
+    <w:p>
+      <w:pPr>
+        <w:pStyle w:val="Paragrafoelenco"/>
+        <w:numPr>
+          <w:ilvl w:val="1"/>
+          <w:numId w:val="7"/>
+        </w:numPr>
+        <w:rPr>
+          <w:sz w:val="28"/>
+          <w:szCs w:val="28"/>
+        </w:rPr>
+      </w:pPr>
+      <w:r>
+        <w:rPr>
+          <w:sz w:val="28"/>
+          <w:szCs w:val="28"/>
+        </w:rPr>
+        <w:t>Destinatari del</w:t>
+      </w:r>
+      <w:r>
+        <w:rPr>
+          <w:sz w:val="28"/>
+          <w:szCs w:val="28"/>
+        </w:rPr>
+        <w:t>la documentazione</w:t>
+      </w:r>
+    </w:p>
+    <w:p>
+      <w:pPr>
+        <w:ind w:left="708"/>
+      </w:pPr>
+      <w:r>
+        <w:t xml:space="preserve">Il manuale è destinato a </w:t>
+      </w:r>
+      <w:r>
+        <w:t>tecnici informatici</w:t>
+      </w:r>
+      <w:r>
+        <w:t xml:space="preserve"> che </w:t>
+      </w:r>
+      <w:r>
+        <w:t>vogliono modificare</w:t>
+      </w:r>
+      <w:r>
+        <w:t xml:space="preserve"> l’applicazione per la gestione di un istituto scolastico</w:t>
+      </w:r>
+      <w:r>
+        <w:t>.</w:t>
+      </w:r>
+    </w:p>
+    <w:p>
+      <w:pPr>
+        <w:ind w:left="708"/>
+      </w:pPr>
+    </w:p>
+    <w:p>
+      <w:pPr>
+        <w:ind w:left="708"/>
+      </w:pPr>
+    </w:p>
+    <w:p>
+      <w:pPr>
+        <w:ind w:left="708"/>
+      </w:pPr>
+    </w:p>
+    <w:p>
+      <w:pPr>
+        <w:ind w:left="708"/>
+      </w:pPr>
+    </w:p>
+    <w:p>
+      <w:pPr>
+        <w:ind w:left="708"/>
+      </w:pPr>
+    </w:p>
+    <w:p>
+      <w:pPr>
+        <w:ind w:left="708"/>
+      </w:pPr>
+    </w:p>
+    <w:p>
+      <w:pPr>
+        <w:ind w:left="708"/>
+      </w:pPr>
+    </w:p>
+    <w:p>
+      <w:pPr>
+        <w:ind w:left="708"/>
+      </w:pPr>
+    </w:p>
+    <w:p>
+      <w:pPr>
+        <w:ind w:left="708"/>
+      </w:pPr>
+    </w:p>
+    <w:p>
+      <w:pPr>
+        <w:ind w:left="708"/>
+      </w:pPr>
+    </w:p>
+    <w:p>
+      <w:pPr>
+        <w:ind w:left="708"/>
+      </w:pPr>
+    </w:p>
+    <w:p/>
     <w:p>
       <w:pPr>
         <w:pStyle w:val="Paragrafoelenco"/>
         <w:numPr>
           <w:ilvl w:val="0"/>
-          <w:numId w:val="1"/>
+          <w:numId w:val="3"/>
         </w:numPr>
         <w:rPr>
-          <w:sz w:val="24"/>
-          <w:szCs w:val="24"/>
-        </w:rPr>
-      </w:pPr>
-      <w:r>
-        <w:rPr>
-          <w:sz w:val="24"/>
-          <w:szCs w:val="24"/>
-        </w:rPr>
-        <w:t>Modificare i dati di uno studente</w:t>
-      </w:r>
-      <w:r>
-        <w:rPr>
-          <w:sz w:val="24"/>
-          <w:szCs w:val="24"/>
-        </w:rPr>
-        <w:t>;</w:t>
+          <w:sz w:val="32"/>
+          <w:szCs w:val="32"/>
+        </w:rPr>
+      </w:pPr>
+      <w:r>
+        <w:rPr>
+          <w:sz w:val="32"/>
+          <w:szCs w:val="32"/>
+        </w:rPr>
+        <w:lastRenderedPageBreak/>
+        <w:t>Contenuti del</w:t>
+      </w:r>
+      <w:r>
+        <w:rPr>
+          <w:sz w:val="32"/>
+          <w:szCs w:val="32"/>
+        </w:rPr>
+        <w:t>la documentazione</w:t>
+      </w:r>
+    </w:p>
+    <w:p>
+      <w:pPr>
+        <w:pStyle w:val="Paragrafoelenco"/>
+        <w:rPr>
+          <w:sz w:val="28"/>
+          <w:szCs w:val="28"/>
+        </w:rPr>
+      </w:pPr>
+    </w:p>
+    <w:p>
+      <w:pPr>
+        <w:pStyle w:val="Paragrafoelenco"/>
+        <w:rPr>
+          <w:sz w:val="28"/>
+          <w:szCs w:val="28"/>
+        </w:rPr>
+      </w:pPr>
+      <w:r>
+        <w:rPr>
+          <w:sz w:val="28"/>
+          <w:szCs w:val="28"/>
+        </w:rPr>
+        <w:t>3.1)</w:t>
+      </w:r>
+      <w:r>
+        <w:rPr>
+          <w:sz w:val="28"/>
+          <w:szCs w:val="28"/>
+        </w:rPr>
+        <w:tab/>
+      </w:r>
+      <w:r>
+        <w:rPr>
+          <w:sz w:val="28"/>
+          <w:szCs w:val="28"/>
+        </w:rPr>
+        <w:t>Database</w:t>
+      </w:r>
+    </w:p>
+    <w:p>
+      <w:pPr>
+        <w:ind w:left="708"/>
+      </w:pPr>
+      <w:r>
+        <w:t xml:space="preserve">Un </w:t>
+      </w:r>
+      <w:r>
+        <w:t>d</w:t>
+      </w:r>
+      <w:r>
+        <w:t xml:space="preserve">atabase è stato sviluppato con PostgreSQL al fine di memorizzare i cambiamenti dei dati </w:t>
+      </w:r>
+      <w:r>
+        <w:t>necessari</w:t>
+      </w:r>
+      <w:r>
+        <w:t xml:space="preserve"> alla gestione di un istituto scolastico</w:t>
+      </w:r>
+      <w:r>
+        <w:t>, quali studenti, classi, materie e voti</w:t>
+      </w:r>
+      <w:r>
+        <w:t>.</w:t>
+      </w:r>
+    </w:p>
+    <w:p>
+      <w:pPr>
+        <w:ind w:left="708"/>
+      </w:pPr>
+      <w:r>
+        <w:t xml:space="preserve">Il </w:t>
+      </w:r>
+      <w:r>
+        <w:t>d</w:t>
+      </w:r>
+      <w:r>
+        <w:t>atabase ha le seguenti tabelle:</w:t>
       </w:r>
     </w:p>
     <w:p>
@@ -202,26 +396,11 @@
         <w:pStyle w:val="Paragrafoelenco"/>
         <w:numPr>
           <w:ilvl w:val="0"/>
-          <w:numId w:val="1"/>
+          <w:numId w:val="8"/>
         </w:numPr>
-        <w:rPr>
-          <w:sz w:val="24"/>
-          <w:szCs w:val="24"/>
-        </w:rPr>
-      </w:pPr>
-      <w:r>
-        <w:rPr>
-          <w:sz w:val="24"/>
-          <w:szCs w:val="24"/>
-        </w:rPr>
-        <w:t>Modificare una classe</w:t>
-      </w:r>
-      <w:r>
-        <w:rPr>
-          <w:sz w:val="24"/>
-          <w:szCs w:val="24"/>
-        </w:rPr>
-        <w:t>;</w:t>
+      </w:pPr>
+      <w:r>
+        <w:t>Studenti: in questa tabella sono memorizzati i nomi, i cognomi e le matricole degli studenti</w:t>
       </w:r>
     </w:p>
     <w:p>
@@ -229,26 +408,11 @@
         <w:pStyle w:val="Paragrafoelenco"/>
         <w:numPr>
           <w:ilvl w:val="0"/>
-          <w:numId w:val="1"/>
+          <w:numId w:val="8"/>
         </w:numPr>
-        <w:rPr>
-          <w:sz w:val="24"/>
-          <w:szCs w:val="24"/>
-        </w:rPr>
-      </w:pPr>
-      <w:r>
-        <w:rPr>
-          <w:sz w:val="24"/>
-          <w:szCs w:val="24"/>
-        </w:rPr>
-        <w:t>Modificare il nome di una materia</w:t>
-      </w:r>
-      <w:r>
-        <w:rPr>
-          <w:sz w:val="24"/>
-          <w:szCs w:val="24"/>
-        </w:rPr>
-        <w:t>;</w:t>
+      </w:pPr>
+      <w:r>
+        <w:t>Classi: in questa tabella sono memorizzate le classi dell’istituto, formate da anno e sezione</w:t>
       </w:r>
     </w:p>
     <w:p>
@@ -256,26 +420,11 @@
         <w:pStyle w:val="Paragrafoelenco"/>
         <w:numPr>
           <w:ilvl w:val="0"/>
-          <w:numId w:val="1"/>
+          <w:numId w:val="8"/>
         </w:numPr>
-        <w:rPr>
-          <w:sz w:val="24"/>
-          <w:szCs w:val="24"/>
-        </w:rPr>
-      </w:pPr>
-      <w:r>
-        <w:rPr>
-          <w:sz w:val="24"/>
-          <w:szCs w:val="24"/>
-        </w:rPr>
-        <w:t>Modificare il valore di un voto</w:t>
-      </w:r>
-      <w:r>
-        <w:rPr>
-          <w:sz w:val="24"/>
-          <w:szCs w:val="24"/>
-        </w:rPr>
-        <w:t>;</w:t>
+      </w:pPr>
+      <w:r>
+        <w:t>Materie: in questa tabella sono presenti le materie insegnate nell’istituto</w:t>
       </w:r>
     </w:p>
     <w:p>
@@ -283,26 +432,90 @@
         <w:pStyle w:val="Paragrafoelenco"/>
         <w:numPr>
           <w:ilvl w:val="0"/>
-          <w:numId w:val="1"/>
+          <w:numId w:val="8"/>
         </w:numPr>
-        <w:rPr>
-          <w:sz w:val="24"/>
-          <w:szCs w:val="24"/>
-        </w:rPr>
-      </w:pPr>
-      <w:r>
-        <w:rPr>
-          <w:sz w:val="24"/>
-          <w:szCs w:val="24"/>
-        </w:rPr>
-        <w:t>Eliminare uno studente</w:t>
-      </w:r>
-      <w:r>
-        <w:rPr>
-          <w:sz w:val="24"/>
-          <w:szCs w:val="24"/>
-        </w:rPr>
-        <w:t>;</w:t>
+      </w:pPr>
+      <w:r>
+        <w:t>Voti: in questa tabella sono memorizzati i voti degli studenti</w:t>
+      </w:r>
+      <w:r>
+        <w:t xml:space="preserve"> nelle varie materie</w:t>
+      </w:r>
+    </w:p>
+    <w:p/>
+    <w:p>
+      <w:pPr>
+        <w:pStyle w:val="Paragrafoelenco"/>
+        <w:rPr>
+          <w:sz w:val="28"/>
+          <w:szCs w:val="28"/>
+        </w:rPr>
+      </w:pPr>
+      <w:r>
+        <w:rPr>
+          <w:sz w:val="28"/>
+          <w:szCs w:val="28"/>
+        </w:rPr>
+        <w:t>3.</w:t>
+      </w:r>
+      <w:r>
+        <w:rPr>
+          <w:sz w:val="28"/>
+          <w:szCs w:val="28"/>
+        </w:rPr>
+        <w:t>2</w:t>
+      </w:r>
+      <w:r>
+        <w:rPr>
+          <w:sz w:val="28"/>
+          <w:szCs w:val="28"/>
+        </w:rPr>
+        <w:t>)</w:t>
+      </w:r>
+      <w:r>
+        <w:rPr>
+          <w:sz w:val="28"/>
+          <w:szCs w:val="28"/>
+        </w:rPr>
+        <w:tab/>
+      </w:r>
+      <w:r>
+        <w:rPr>
+          <w:sz w:val="28"/>
+          <w:szCs w:val="28"/>
+        </w:rPr>
+        <w:t>Windows Form</w:t>
+      </w:r>
+    </w:p>
+    <w:p>
+      <w:pPr>
+        <w:ind w:left="708"/>
+      </w:pPr>
+      <w:r>
+        <w:t xml:space="preserve">Il windows form </w:t>
+      </w:r>
+      <w:r>
+        <w:t xml:space="preserve">presenta quattro pulsanti nella parte superiore sinistra che permettono di eseguire </w:t>
+      </w:r>
+      <w:r>
+        <w:t>l</w:t>
+      </w:r>
+      <w:r>
+        <w:t xml:space="preserve">e select delle varie tabelle del database e mostrare il risultato nella </w:t>
+      </w:r>
+      <w:r>
+        <w:t>data grid view</w:t>
+      </w:r>
+      <w:r>
+        <w:t xml:space="preserve"> della parte destra dell’applicazione.</w:t>
+      </w:r>
+    </w:p>
+    <w:p>
+      <w:pPr>
+        <w:ind w:left="708"/>
+      </w:pPr>
+      <w:r>
+        <w:t>Sono inoltre presenti quattro bottoni nella parte inferiore destra che permettono di effettuare alcune operazioni sulla porzione di database visualizzata:</w:t>
       </w:r>
     </w:p>
     <w:p>
@@ -310,26 +523,17 @@
         <w:pStyle w:val="Paragrafoelenco"/>
         <w:numPr>
           <w:ilvl w:val="0"/>
-          <w:numId w:val="1"/>
+          <w:numId w:val="9"/>
         </w:numPr>
-        <w:rPr>
-          <w:sz w:val="24"/>
-          <w:szCs w:val="24"/>
-        </w:rPr>
-      </w:pPr>
-      <w:r>
-        <w:rPr>
-          <w:sz w:val="24"/>
-          <w:szCs w:val="24"/>
-        </w:rPr>
-        <w:t>Eliminare una classe</w:t>
-      </w:r>
-      <w:r>
-        <w:rPr>
-          <w:sz w:val="24"/>
-          <w:szCs w:val="24"/>
-        </w:rPr>
-        <w:t>;</w:t>
+      </w:pPr>
+      <w:r>
+        <w:t xml:space="preserve">Inserisci: questo pulsante permette di visualizzare nella parte sinistra dell’applicazione i campi da riempire per </w:t>
+      </w:r>
+      <w:r>
+        <w:t>eseguire</w:t>
+      </w:r>
+      <w:r>
+        <w:t xml:space="preserve"> una insert</w:t>
       </w:r>
     </w:p>
     <w:p>
@@ -337,26 +541,11 @@
         <w:pStyle w:val="Paragrafoelenco"/>
         <w:numPr>
           <w:ilvl w:val="0"/>
-          <w:numId w:val="1"/>
+          <w:numId w:val="9"/>
         </w:numPr>
-        <w:rPr>
-          <w:sz w:val="24"/>
-          <w:szCs w:val="24"/>
-        </w:rPr>
-      </w:pPr>
-      <w:r>
-        <w:rPr>
-          <w:sz w:val="24"/>
-          <w:szCs w:val="24"/>
-        </w:rPr>
-        <w:t>Eliminare una materia</w:t>
-      </w:r>
-      <w:r>
-        <w:rPr>
-          <w:sz w:val="24"/>
-          <w:szCs w:val="24"/>
-        </w:rPr>
-        <w:t>;</w:t>
+      </w:pPr>
+      <w:r>
+        <w:t>Ricerca: questo pulsante permette di visualizzare nella parte sinistra dell’applicazione i campi per eseguire una select per cercare uno specifico studente</w:t>
       </w:r>
     </w:p>
     <w:p>
@@ -364,26 +553,11 @@
         <w:pStyle w:val="Paragrafoelenco"/>
         <w:numPr>
           <w:ilvl w:val="0"/>
-          <w:numId w:val="1"/>
+          <w:numId w:val="9"/>
         </w:numPr>
-        <w:rPr>
-          <w:sz w:val="24"/>
-          <w:szCs w:val="24"/>
-        </w:rPr>
-      </w:pPr>
-      <w:r>
-        <w:rPr>
-          <w:sz w:val="24"/>
-          <w:szCs w:val="24"/>
-        </w:rPr>
-        <w:t>Eliminare il voto di uno studente in una materia</w:t>
-      </w:r>
-      <w:r>
-        <w:rPr>
-          <w:sz w:val="24"/>
-          <w:szCs w:val="24"/>
-        </w:rPr>
-        <w:t>;</w:t>
+      </w:pPr>
+      <w:r>
+        <w:t>Modifica: questo pulsante permette di modificare i valori della riga selezionata nella parte destra dell’applicazione</w:t>
       </w:r>
     </w:p>
     <w:p>
@@ -391,246 +565,36 @@
         <w:pStyle w:val="Paragrafoelenco"/>
         <w:numPr>
           <w:ilvl w:val="0"/>
-          <w:numId w:val="1"/>
+          <w:numId w:val="9"/>
         </w:numPr>
-        <w:rPr>
-          <w:sz w:val="24"/>
-          <w:szCs w:val="24"/>
-        </w:rPr>
-      </w:pPr>
-      <w:r>
-        <w:rPr>
-          <w:sz w:val="24"/>
-          <w:szCs w:val="24"/>
-        </w:rPr>
-        <w:t>Visualizzare l’intero registro dei voti di tutti gli studenti;</w:t>
-      </w:r>
-    </w:p>
-    <w:p>
-      <w:pPr>
-        <w:pStyle w:val="Paragrafoelenco"/>
-        <w:numPr>
-          <w:ilvl w:val="0"/>
-          <w:numId w:val="1"/>
-        </w:numPr>
-        <w:rPr>
-          <w:sz w:val="24"/>
-          <w:szCs w:val="24"/>
-        </w:rPr>
-      </w:pPr>
-      <w:r>
-        <w:rPr>
-          <w:sz w:val="24"/>
-          <w:szCs w:val="24"/>
-        </w:rPr>
-        <w:t>Visualizzare l’insieme delle classi esistenti;</w:t>
-      </w:r>
-    </w:p>
-    <w:p>
-      <w:pPr>
-        <w:pStyle w:val="Paragrafoelenco"/>
-        <w:numPr>
-          <w:ilvl w:val="0"/>
-          <w:numId w:val="1"/>
-        </w:numPr>
-        <w:rPr>
-          <w:sz w:val="24"/>
-          <w:szCs w:val="24"/>
-        </w:rPr>
-      </w:pPr>
-      <w:r>
-        <w:rPr>
-          <w:sz w:val="24"/>
-          <w:szCs w:val="24"/>
-        </w:rPr>
-        <w:t>Visualizzare l’insieme delle materie;</w:t>
-      </w:r>
-    </w:p>
-    <w:p>
-      <w:pPr>
-        <w:pStyle w:val="Paragrafoelenco"/>
-        <w:numPr>
-          <w:ilvl w:val="0"/>
-          <w:numId w:val="1"/>
-        </w:numPr>
-        <w:rPr>
-          <w:sz w:val="24"/>
-          <w:szCs w:val="24"/>
-        </w:rPr>
-      </w:pPr>
-      <w:r>
-        <w:rPr>
-          <w:sz w:val="24"/>
-          <w:szCs w:val="24"/>
-        </w:rPr>
-        <w:t>Cercare tutti i voti di uno studente</w:t>
-      </w:r>
-      <w:r>
-        <w:rPr>
-          <w:sz w:val="24"/>
-          <w:szCs w:val="24"/>
-        </w:rPr>
-        <w:t>;</w:t>
-      </w:r>
-    </w:p>
-    <w:p>
-      <w:pPr>
-        <w:rPr>
-          <w:sz w:val="24"/>
-          <w:szCs w:val="24"/>
-        </w:rPr>
-      </w:pPr>
-      <w:r>
-        <w:rPr>
-          <w:sz w:val="24"/>
-          <w:szCs w:val="24"/>
-        </w:rPr>
-        <w:t>Requisiti di sistema:</w:t>
-      </w:r>
-    </w:p>
-    <w:p>
-      <w:pPr>
-        <w:rPr>
-          <w:sz w:val="24"/>
-          <w:szCs w:val="24"/>
-        </w:rPr>
-      </w:pPr>
-      <w:r>
-        <w:rPr>
-          <w:sz w:val="24"/>
-          <w:szCs w:val="24"/>
-        </w:rPr>
-        <w:t>Il software è una applicazione Windows Form in C# che utilizza</w:t>
-      </w:r>
-      <w:r>
-        <w:rPr>
-          <w:sz w:val="24"/>
-          <w:szCs w:val="24"/>
-        </w:rPr>
-        <w:t xml:space="preserve"> il framework .NET e si collega ad</w:t>
-      </w:r>
-      <w:r>
-        <w:rPr>
-          <w:sz w:val="24"/>
-          <w:szCs w:val="24"/>
-        </w:rPr>
-        <w:t xml:space="preserve"> un database creato con postgreSQL</w:t>
-      </w:r>
-      <w:r>
-        <w:rPr>
-          <w:sz w:val="24"/>
-          <w:szCs w:val="24"/>
-        </w:rPr>
-        <w:t>. La funzionalità del software è garantita solo</w:t>
-      </w:r>
-      <w:r>
-        <w:rPr>
-          <w:sz w:val="24"/>
-          <w:szCs w:val="24"/>
-        </w:rPr>
-        <w:t xml:space="preserve"> sul sistema operativo Windows 11 Pro.</w:t>
-      </w:r>
-    </w:p>
-    <w:p>
-      <w:pPr>
-        <w:rPr>
-          <w:sz w:val="24"/>
-          <w:szCs w:val="24"/>
-        </w:rPr>
-      </w:pPr>
-    </w:p>
-    <w:p>
-      <w:pPr>
-        <w:pStyle w:val="Paragrafoelenco"/>
-        <w:numPr>
-          <w:ilvl w:val="0"/>
-          <w:numId w:val="2"/>
-        </w:numPr>
-        <w:rPr>
-          <w:sz w:val="24"/>
-          <w:szCs w:val="24"/>
-        </w:rPr>
-      </w:pPr>
-      <w:r>
-        <w:rPr>
-          <w:sz w:val="24"/>
-          <w:szCs w:val="24"/>
-        </w:rPr>
-        <w:t>descrizione dei vari requisiti funzionali (tipo di dati: stringhe)</w:t>
-      </w:r>
-    </w:p>
-    <w:p>
-      <w:pPr>
-        <w:rPr>
-          <w:sz w:val="24"/>
-          <w:szCs w:val="24"/>
-        </w:rPr>
-      </w:pPr>
-      <w:r>
-        <w:rPr>
-          <w:sz w:val="24"/>
-          <w:szCs w:val="24"/>
-        </w:rPr>
-        <w:t>Requisiti funzionali:</w:t>
-      </w:r>
-    </w:p>
-    <w:p>
-      <w:pPr>
-        <w:rPr>
-          <w:sz w:val="24"/>
-          <w:szCs w:val="24"/>
-        </w:rPr>
-      </w:pPr>
-    </w:p>
-    <w:p>
-      <w:pPr>
-        <w:rPr>
-          <w:sz w:val="24"/>
-          <w:szCs w:val="24"/>
-        </w:rPr>
-      </w:pPr>
-      <w:r>
-        <w:rPr>
-          <w:sz w:val="24"/>
-          <w:szCs w:val="24"/>
-        </w:rPr>
-        <w:t>Requisiti non funzionali:</w:t>
-      </w:r>
-    </w:p>
-    <w:p>
-      <w:pPr>
-        <w:rPr>
-          <w:sz w:val="24"/>
-          <w:szCs w:val="24"/>
-        </w:rPr>
-      </w:pPr>
-    </w:p>
-    <w:p>
-      <w:pPr>
-        <w:rPr>
-          <w:sz w:val="24"/>
-          <w:szCs w:val="24"/>
-        </w:rPr>
-      </w:pPr>
-      <w:r>
-        <w:rPr>
-          <w:sz w:val="24"/>
-          <w:szCs w:val="24"/>
-        </w:rPr>
-        <w:t>Requisiti di dominio:</w:t>
-      </w:r>
-    </w:p>
-    <w:p>
-      <w:pPr>
-        <w:rPr>
-          <w:sz w:val="24"/>
-          <w:szCs w:val="24"/>
-        </w:rPr>
-      </w:pPr>
+      </w:pPr>
+      <w:r>
+        <w:t>Elimina</w:t>
+      </w:r>
+      <w:r>
+        <w:t xml:space="preserve">: </w:t>
+      </w:r>
+      <w:r>
+        <w:t xml:space="preserve">questo pulsante permette di </w:t>
+      </w:r>
+      <w:r>
+        <w:t>eliminar</w:t>
+      </w:r>
+      <w:r>
+        <w:t>e i valori della riga selezionata nella parte destra dell’applicazione</w:t>
+      </w:r>
+    </w:p>
+    <w:p>
+      <w:pPr>
+        <w:ind w:left="708"/>
+      </w:pPr>
+      <w:r>
+        <w:t>Premendo alcuni dei pulsanti sopra citati comparirà un mix di text box e combo box per inserire le informazioni da aggiungere o modificare nel database.</w:t>
+      </w:r>
     </w:p>
     <w:sectPr>
       <w:pgSz w:w="11906" w:h="16838"/>
-      <w:pgMar w:top="1417" w:right="1134" w:bottom="1134" w:left="1134" w:header="708" w:footer="708" w:gutter="0"/>
+      <w:pgMar w:top="1559" w:right="1247" w:bottom="1559" w:left="1247" w:header="709" w:footer="709" w:gutter="0"/>
       <w:cols w:space="708"/>
       <w:docGrid w:linePitch="360"/>
     </w:sectPr>
@@ -641,6 +605,345 @@
 <file path=word/numbering.xml><?xml version="1.0" encoding="utf-8"?>
 <w:numbering xmlns:wpc="http://schemas.microsoft.com/office/word/2010/wordprocessingCanvas" xmlns:cx="http://schemas.microsoft.com/office/drawing/2014/chartex" xmlns:cx1="http://schemas.microsoft.com/office/drawing/2015/9/8/chartex" xmlns:cx2="http://schemas.microsoft.com/office/drawing/2015/10/21/chartex" xmlns:cx3="http://schemas.microsoft.com/office/drawing/2016/5/9/chartex" xmlns:cx4="http://schemas.microsoft.com/office/drawing/2016/5/10/chartex" xmlns:cx5="http://schemas.microsoft.com/office/drawing/2016/5/11/chartex" xmlns:cx6="http://schemas.microsoft.com/office/drawing/2016/5/12/chartex" xmlns:cx7="http://schemas.microsoft.com/office/drawing/2016/5/13/chartex" xmlns:cx8="http://schemas.microsoft.com/office/drawing/2016/5/14/chartex" xmlns:mc="http://schemas.openxmlformats.org/markup-compatibility/2006" xmlns:aink="http://schemas.microsoft.com/office/drawing/2016/ink" xmlns:am3d="http://schemas.microsoft.com/office/drawing/2017/model3d" xmlns:o="urn:schemas-microsoft-com:office:office" xmlns:oel="http://schemas.microsoft.com/office/2019/extlst" xmlns:r="http://schemas.openxmlformats.org/officeDocument/2006/relationships" xmlns:m="http://schemas.openxmlformats.org/officeDocument/2006/math" xmlns:v="urn:schemas-microsoft-com:vml" xmlns:wp14="http://schemas.microsoft.com/office/word/2010/wordprocessingDrawing" xmlns:wp="http://schemas.openxmlformats.org/drawingml/2006/wordprocessingDrawing" xmlns:w10="urn:schemas-microsoft-com:office:word" xmlns:w="http://schemas.openxmlformats.org/wordprocessingml/2006/main" xmlns:w14="http://schemas.microsoft.com/office/word/2010/wordml" xmlns:w15="http://schemas.microsoft.com/office/word/2012/wordml" xmlns:w16cex="http://schemas.microsoft.com/office/word/2018/wordml/cex" xmlns:w16cid="http://schemas.microsoft.com/office/word/2016/wordml/cid" xmlns:w16="http://schemas.microsoft.com/office/word/2018/wordml" xmlns:w16sdtdh="http://schemas.microsoft.com/office/word/2020/wordml/sdtdatahash" xmlns:w16se="http://schemas.microsoft.com/office/word/2015/wordml/symex" xmlns:wpg="http://schemas.microsoft.com/office/word/2010/wordprocessingGroup" xmlns:wpi="http://schemas.microsoft.com/office/word/2010/wordprocessingInk" xmlns:wne="http://schemas.microsoft.com/office/word/2006/wordml" xmlns:wps="http://schemas.microsoft.com/office/word/2010/wordprocessingShape" mc:Ignorable="w14 w15 w16se w16cid w16 w16cex w16sdtdh wp14">
   <w:abstractNum w:abstractNumId="0" w15:restartNumberingAfterBreak="0">
+    <w:nsid w:val="1CD606CF"/>
+    <w:multiLevelType w:val="multilevel"/>
+    <w:tmpl w:val="A34E98F0"/>
+    <w:lvl w:ilvl="0">
+      <w:start w:val="2"/>
+      <w:numFmt w:val="decimal"/>
+      <w:lvlText w:val="%1."/>
+      <w:lvlJc w:val="left"/>
+      <w:pPr>
+        <w:ind w:left="372" w:hanging="372"/>
+      </w:pPr>
+      <w:rPr>
+        <w:rFonts w:hint="default"/>
+      </w:rPr>
+    </w:lvl>
+    <w:lvl w:ilvl="1">
+      <w:start w:val="1"/>
+      <w:numFmt w:val="decimal"/>
+      <w:lvlText w:val="%1.%2)"/>
+      <w:lvlJc w:val="left"/>
+      <w:pPr>
+        <w:ind w:left="1428" w:hanging="720"/>
+      </w:pPr>
+      <w:rPr>
+        <w:rFonts w:hint="default"/>
+      </w:rPr>
+    </w:lvl>
+    <w:lvl w:ilvl="2">
+      <w:start w:val="1"/>
+      <w:numFmt w:val="decimal"/>
+      <w:lvlText w:val="%1.%2)%3."/>
+      <w:lvlJc w:val="left"/>
+      <w:pPr>
+        <w:ind w:left="2136" w:hanging="720"/>
+      </w:pPr>
+      <w:rPr>
+        <w:rFonts w:hint="default"/>
+      </w:rPr>
+    </w:lvl>
+    <w:lvl w:ilvl="3">
+      <w:start w:val="1"/>
+      <w:numFmt w:val="decimal"/>
+      <w:lvlText w:val="%1.%2)%3.%4."/>
+      <w:lvlJc w:val="left"/>
+      <w:pPr>
+        <w:ind w:left="3204" w:hanging="1080"/>
+      </w:pPr>
+      <w:rPr>
+        <w:rFonts w:hint="default"/>
+      </w:rPr>
+    </w:lvl>
+    <w:lvl w:ilvl="4">
+      <w:start w:val="1"/>
+      <w:numFmt w:val="decimal"/>
+      <w:lvlText w:val="%1.%2)%3.%4.%5."/>
+      <w:lvlJc w:val="left"/>
+      <w:pPr>
+        <w:ind w:left="3912" w:hanging="1080"/>
+      </w:pPr>
+      <w:rPr>
+        <w:rFonts w:hint="default"/>
+      </w:rPr>
+    </w:lvl>
+    <w:lvl w:ilvl="5">
+      <w:start w:val="1"/>
+      <w:numFmt w:val="decimal"/>
+      <w:lvlText w:val="%1.%2)%3.%4.%5.%6."/>
+      <w:lvlJc w:val="left"/>
+      <w:pPr>
+        <w:ind w:left="4980" w:hanging="1440"/>
+      </w:pPr>
+      <w:rPr>
+        <w:rFonts w:hint="default"/>
+      </w:rPr>
+    </w:lvl>
+    <w:lvl w:ilvl="6">
+      <w:start w:val="1"/>
+      <w:numFmt w:val="decimal"/>
+      <w:lvlText w:val="%1.%2)%3.%4.%5.%6.%7."/>
+      <w:lvlJc w:val="left"/>
+      <w:pPr>
+        <w:ind w:left="5688" w:hanging="1440"/>
+      </w:pPr>
+      <w:rPr>
+        <w:rFonts w:hint="default"/>
+      </w:rPr>
+    </w:lvl>
+    <w:lvl w:ilvl="7">
+      <w:start w:val="1"/>
+      <w:numFmt w:val="decimal"/>
+      <w:lvlText w:val="%1.%2)%3.%4.%5.%6.%7.%8."/>
+      <w:lvlJc w:val="left"/>
+      <w:pPr>
+        <w:ind w:left="6756" w:hanging="1800"/>
+      </w:pPr>
+      <w:rPr>
+        <w:rFonts w:hint="default"/>
+      </w:rPr>
+    </w:lvl>
+    <w:lvl w:ilvl="8">
+      <w:start w:val="1"/>
+      <w:numFmt w:val="decimal"/>
+      <w:lvlText w:val="%1.%2)%3.%4.%5.%6.%7.%8.%9."/>
+      <w:lvlJc w:val="left"/>
+      <w:pPr>
+        <w:ind w:left="7464" w:hanging="1800"/>
+      </w:pPr>
+      <w:rPr>
+        <w:rFonts w:hint="default"/>
+      </w:rPr>
+    </w:lvl>
+  </w:abstractNum>
+  <w:abstractNum w:abstractNumId="1" w15:restartNumberingAfterBreak="0">
+    <w:nsid w:val="2BB901D9"/>
+    <w:multiLevelType w:val="hybridMultilevel"/>
+    <w:tmpl w:val="3946BC46"/>
+    <w:lvl w:ilvl="0" w:tplc="04100001">
+      <w:start w:val="1"/>
+      <w:numFmt w:val="bullet"/>
+      <w:lvlText w:val=""/>
+      <w:lvlJc w:val="left"/>
+      <w:pPr>
+        <w:ind w:left="1428" w:hanging="360"/>
+      </w:pPr>
+      <w:rPr>
+        <w:rFonts w:ascii="Symbol" w:hAnsi="Symbol" w:hint="default"/>
+      </w:rPr>
+    </w:lvl>
+    <w:lvl w:ilvl="1" w:tplc="04100003" w:tentative="1">
+      <w:start w:val="1"/>
+      <w:numFmt w:val="bullet"/>
+      <w:lvlText w:val="o"/>
+      <w:lvlJc w:val="left"/>
+      <w:pPr>
+        <w:ind w:left="2148" w:hanging="360"/>
+      </w:pPr>
+      <w:rPr>
+        <w:rFonts w:ascii="Courier New" w:hAnsi="Courier New" w:cs="Courier New" w:hint="default"/>
+      </w:rPr>
+    </w:lvl>
+    <w:lvl w:ilvl="2" w:tplc="04100005" w:tentative="1">
+      <w:start w:val="1"/>
+      <w:numFmt w:val="bullet"/>
+      <w:lvlText w:val=""/>
+      <w:lvlJc w:val="left"/>
+      <w:pPr>
+        <w:ind w:left="2868" w:hanging="360"/>
+      </w:pPr>
+      <w:rPr>
+        <w:rFonts w:ascii="Wingdings" w:hAnsi="Wingdings" w:hint="default"/>
+      </w:rPr>
+    </w:lvl>
+    <w:lvl w:ilvl="3" w:tplc="04100001" w:tentative="1">
+      <w:start w:val="1"/>
+      <w:numFmt w:val="bullet"/>
+      <w:lvlText w:val=""/>
+      <w:lvlJc w:val="left"/>
+      <w:pPr>
+        <w:ind w:left="3588" w:hanging="360"/>
+      </w:pPr>
+      <w:rPr>
+        <w:rFonts w:ascii="Symbol" w:hAnsi="Symbol" w:hint="default"/>
+      </w:rPr>
+    </w:lvl>
+    <w:lvl w:ilvl="4" w:tplc="04100003" w:tentative="1">
+      <w:start w:val="1"/>
+      <w:numFmt w:val="bullet"/>
+      <w:lvlText w:val="o"/>
+      <w:lvlJc w:val="left"/>
+      <w:pPr>
+        <w:ind w:left="4308" w:hanging="360"/>
+      </w:pPr>
+      <w:rPr>
+        <w:rFonts w:ascii="Courier New" w:hAnsi="Courier New" w:cs="Courier New" w:hint="default"/>
+      </w:rPr>
+    </w:lvl>
+    <w:lvl w:ilvl="5" w:tplc="04100005" w:tentative="1">
+      <w:start w:val="1"/>
+      <w:numFmt w:val="bullet"/>
+      <w:lvlText w:val=""/>
+      <w:lvlJc w:val="left"/>
+      <w:pPr>
+        <w:ind w:left="5028" w:hanging="360"/>
+      </w:pPr>
+      <w:rPr>
+        <w:rFonts w:ascii="Wingdings" w:hAnsi="Wingdings" w:hint="default"/>
+      </w:rPr>
+    </w:lvl>
+    <w:lvl w:ilvl="6" w:tplc="04100001" w:tentative="1">
+      <w:start w:val="1"/>
+      <w:numFmt w:val="bullet"/>
+      <w:lvlText w:val=""/>
+      <w:lvlJc w:val="left"/>
+      <w:pPr>
+        <w:ind w:left="5748" w:hanging="360"/>
+      </w:pPr>
+      <w:rPr>
+        <w:rFonts w:ascii="Symbol" w:hAnsi="Symbol" w:hint="default"/>
+      </w:rPr>
+    </w:lvl>
+    <w:lvl w:ilvl="7" w:tplc="04100003" w:tentative="1">
+      <w:start w:val="1"/>
+      <w:numFmt w:val="bullet"/>
+      <w:lvlText w:val="o"/>
+      <w:lvlJc w:val="left"/>
+      <w:pPr>
+        <w:ind w:left="6468" w:hanging="360"/>
+      </w:pPr>
+      <w:rPr>
+        <w:rFonts w:ascii="Courier New" w:hAnsi="Courier New" w:cs="Courier New" w:hint="default"/>
+      </w:rPr>
+    </w:lvl>
+    <w:lvl w:ilvl="8" w:tplc="04100005" w:tentative="1">
+      <w:start w:val="1"/>
+      <w:numFmt w:val="bullet"/>
+      <w:lvlText w:val=""/>
+      <w:lvlJc w:val="left"/>
+      <w:pPr>
+        <w:ind w:left="7188" w:hanging="360"/>
+      </w:pPr>
+      <w:rPr>
+        <w:rFonts w:ascii="Wingdings" w:hAnsi="Wingdings" w:hint="default"/>
+      </w:rPr>
+    </w:lvl>
+  </w:abstractNum>
+  <w:abstractNum w:abstractNumId="2" w15:restartNumberingAfterBreak="0">
+    <w:nsid w:val="41DB3BCA"/>
+    <w:multiLevelType w:val="multilevel"/>
+    <w:tmpl w:val="EED6482A"/>
+    <w:lvl w:ilvl="0">
+      <w:start w:val="1"/>
+      <w:numFmt w:val="decimal"/>
+      <w:lvlText w:val="%1."/>
+      <w:lvlJc w:val="left"/>
+      <w:pPr>
+        <w:ind w:left="444" w:hanging="444"/>
+      </w:pPr>
+      <w:rPr>
+        <w:rFonts w:hint="default"/>
+      </w:rPr>
+    </w:lvl>
+    <w:lvl w:ilvl="1">
+      <w:start w:val="1"/>
+      <w:numFmt w:val="decimal"/>
+      <w:lvlText w:val="%1.%2)"/>
+      <w:lvlJc w:val="left"/>
+      <w:pPr>
+        <w:ind w:left="1440" w:hanging="720"/>
+      </w:pPr>
+      <w:rPr>
+        <w:rFonts w:hint="default"/>
+      </w:rPr>
+    </w:lvl>
+    <w:lvl w:ilvl="2">
+      <w:start w:val="1"/>
+      <w:numFmt w:val="decimal"/>
+      <w:lvlText w:val="%1.%2)%3."/>
+      <w:lvlJc w:val="left"/>
+      <w:pPr>
+        <w:ind w:left="2160" w:hanging="720"/>
+      </w:pPr>
+      <w:rPr>
+        <w:rFonts w:hint="default"/>
+      </w:rPr>
+    </w:lvl>
+    <w:lvl w:ilvl="3">
+      <w:start w:val="1"/>
+      <w:numFmt w:val="decimal"/>
+      <w:lvlText w:val="%1.%2)%3.%4."/>
+      <w:lvlJc w:val="left"/>
+      <w:pPr>
+        <w:ind w:left="3240" w:hanging="1080"/>
+      </w:pPr>
+      <w:rPr>
+        <w:rFonts w:hint="default"/>
+      </w:rPr>
+    </w:lvl>
+    <w:lvl w:ilvl="4">
+      <w:start w:val="1"/>
+      <w:numFmt w:val="decimal"/>
+      <w:lvlText w:val="%1.%2)%3.%4.%5."/>
+      <w:lvlJc w:val="left"/>
+      <w:pPr>
+        <w:ind w:left="3960" w:hanging="1080"/>
+      </w:pPr>
+      <w:rPr>
+        <w:rFonts w:hint="default"/>
+      </w:rPr>
+    </w:lvl>
+    <w:lvl w:ilvl="5">
+      <w:start w:val="1"/>
+      <w:numFmt w:val="decimal"/>
+      <w:lvlText w:val="%1.%2)%3.%4.%5.%6."/>
+      <w:lvlJc w:val="left"/>
+      <w:pPr>
+        <w:ind w:left="5040" w:hanging="1440"/>
+      </w:pPr>
+      <w:rPr>
+        <w:rFonts w:hint="default"/>
+      </w:rPr>
+    </w:lvl>
+    <w:lvl w:ilvl="6">
+      <w:start w:val="1"/>
+      <w:numFmt w:val="decimal"/>
+      <w:lvlText w:val="%1.%2)%3.%4.%5.%6.%7."/>
+      <w:lvlJc w:val="left"/>
+      <w:pPr>
+        <w:ind w:left="6120" w:hanging="1800"/>
+      </w:pPr>
+      <w:rPr>
+        <w:rFonts w:hint="default"/>
+      </w:rPr>
+    </w:lvl>
+    <w:lvl w:ilvl="7">
+      <w:start w:val="1"/>
+      <w:numFmt w:val="decimal"/>
+      <w:lvlText w:val="%1.%2)%3.%4.%5.%6.%7.%8."/>
+      <w:lvlJc w:val="left"/>
+      <w:pPr>
+        <w:ind w:left="6840" w:hanging="1800"/>
+      </w:pPr>
+      <w:rPr>
+        <w:rFonts w:hint="default"/>
+      </w:rPr>
+    </w:lvl>
+    <w:lvl w:ilvl="8">
+      <w:start w:val="1"/>
+      <w:numFmt w:val="decimal"/>
+      <w:lvlText w:val="%1.%2)%3.%4.%5.%6.%7.%8.%9."/>
+      <w:lvlJc w:val="left"/>
+      <w:pPr>
+        <w:ind w:left="7920" w:hanging="2160"/>
+      </w:pPr>
+      <w:rPr>
+        <w:rFonts w:hint="default"/>
+      </w:rPr>
+    </w:lvl>
+  </w:abstractNum>
+  <w:abstractNum w:abstractNumId="3" w15:restartNumberingAfterBreak="0">
     <w:nsid w:val="48D305C6"/>
     <w:multiLevelType w:val="hybridMultilevel"/>
     <w:tmpl w:val="E4AAF154"/>
@@ -752,7 +1055,120 @@
       </w:rPr>
     </w:lvl>
   </w:abstractNum>
-  <w:abstractNum w:abstractNumId="1" w15:restartNumberingAfterBreak="0">
+  <w:abstractNum w:abstractNumId="4" w15:restartNumberingAfterBreak="0">
+    <w:nsid w:val="4BA415D1"/>
+    <w:multiLevelType w:val="hybridMultilevel"/>
+    <w:tmpl w:val="3350D0FC"/>
+    <w:lvl w:ilvl="0" w:tplc="04100001">
+      <w:start w:val="1"/>
+      <w:numFmt w:val="bullet"/>
+      <w:lvlText w:val=""/>
+      <w:lvlJc w:val="left"/>
+      <w:pPr>
+        <w:ind w:left="1428" w:hanging="360"/>
+      </w:pPr>
+      <w:rPr>
+        <w:rFonts w:ascii="Symbol" w:hAnsi="Symbol" w:hint="default"/>
+      </w:rPr>
+    </w:lvl>
+    <w:lvl w:ilvl="1" w:tplc="04100003" w:tentative="1">
+      <w:start w:val="1"/>
+      <w:numFmt w:val="bullet"/>
+      <w:lvlText w:val="o"/>
+      <w:lvlJc w:val="left"/>
+      <w:pPr>
+        <w:ind w:left="2148" w:hanging="360"/>
+      </w:pPr>
+      <w:rPr>
+        <w:rFonts w:ascii="Courier New" w:hAnsi="Courier New" w:cs="Courier New" w:hint="default"/>
+      </w:rPr>
+    </w:lvl>
+    <w:lvl w:ilvl="2" w:tplc="04100005" w:tentative="1">
+      <w:start w:val="1"/>
+      <w:numFmt w:val="bullet"/>
+      <w:lvlText w:val=""/>
+      <w:lvlJc w:val="left"/>
+      <w:pPr>
+        <w:ind w:left="2868" w:hanging="360"/>
+      </w:pPr>
+      <w:rPr>
+        <w:rFonts w:ascii="Wingdings" w:hAnsi="Wingdings" w:hint="default"/>
+      </w:rPr>
+    </w:lvl>
+    <w:lvl w:ilvl="3" w:tplc="04100001" w:tentative="1">
+      <w:start w:val="1"/>
+      <w:numFmt w:val="bullet"/>
+      <w:lvlText w:val=""/>
+      <w:lvlJc w:val="left"/>
+      <w:pPr>
+        <w:ind w:left="3588" w:hanging="360"/>
+      </w:pPr>
+      <w:rPr>
+        <w:rFonts w:ascii="Symbol" w:hAnsi="Symbol" w:hint="default"/>
+      </w:rPr>
+    </w:lvl>
+    <w:lvl w:ilvl="4" w:tplc="04100003" w:tentative="1">
+      <w:start w:val="1"/>
+      <w:numFmt w:val="bullet"/>
+      <w:lvlText w:val="o"/>
+      <w:lvlJc w:val="left"/>
+      <w:pPr>
+        <w:ind w:left="4308" w:hanging="360"/>
+      </w:pPr>
+      <w:rPr>
+        <w:rFonts w:ascii="Courier New" w:hAnsi="Courier New" w:cs="Courier New" w:hint="default"/>
+      </w:rPr>
+    </w:lvl>
+    <w:lvl w:ilvl="5" w:tplc="04100005" w:tentative="1">
+      <w:start w:val="1"/>
+      <w:numFmt w:val="bullet"/>
+      <w:lvlText w:val=""/>
+      <w:lvlJc w:val="left"/>
+      <w:pPr>
+        <w:ind w:left="5028" w:hanging="360"/>
+      </w:pPr>
+      <w:rPr>
+        <w:rFonts w:ascii="Wingdings" w:hAnsi="Wingdings" w:hint="default"/>
+      </w:rPr>
+    </w:lvl>
+    <w:lvl w:ilvl="6" w:tplc="04100001" w:tentative="1">
+      <w:start w:val="1"/>
+      <w:numFmt w:val="bullet"/>
+      <w:lvlText w:val=""/>
+      <w:lvlJc w:val="left"/>
+      <w:pPr>
+        <w:ind w:left="5748" w:hanging="360"/>
+      </w:pPr>
+      <w:rPr>
+        <w:rFonts w:ascii="Symbol" w:hAnsi="Symbol" w:hint="default"/>
+      </w:rPr>
+    </w:lvl>
+    <w:lvl w:ilvl="7" w:tplc="04100003" w:tentative="1">
+      <w:start w:val="1"/>
+      <w:numFmt w:val="bullet"/>
+      <w:lvlText w:val="o"/>
+      <w:lvlJc w:val="left"/>
+      <w:pPr>
+        <w:ind w:left="6468" w:hanging="360"/>
+      </w:pPr>
+      <w:rPr>
+        <w:rFonts w:ascii="Courier New" w:hAnsi="Courier New" w:cs="Courier New" w:hint="default"/>
+      </w:rPr>
+    </w:lvl>
+    <w:lvl w:ilvl="8" w:tplc="04100005" w:tentative="1">
+      <w:start w:val="1"/>
+      <w:numFmt w:val="bullet"/>
+      <w:lvlText w:val=""/>
+      <w:lvlJc w:val="left"/>
+      <w:pPr>
+        <w:ind w:left="7188" w:hanging="360"/>
+      </w:pPr>
+      <w:rPr>
+        <w:rFonts w:ascii="Wingdings" w:hAnsi="Wingdings" w:hint="default"/>
+      </w:rPr>
+    </w:lvl>
+  </w:abstractNum>
+  <w:abstractNum w:abstractNumId="5" w15:restartNumberingAfterBreak="0">
     <w:nsid w:val="57825B21"/>
     <w:multiLevelType w:val="hybridMultilevel"/>
     <w:tmpl w:val="70CA5D36"/>
@@ -865,11 +1281,347 @@
       </w:rPr>
     </w:lvl>
   </w:abstractNum>
+  <w:abstractNum w:abstractNumId="6" w15:restartNumberingAfterBreak="0">
+    <w:nsid w:val="6D9113F9"/>
+    <w:multiLevelType w:val="multilevel"/>
+    <w:tmpl w:val="ED0218BE"/>
+    <w:lvl w:ilvl="0">
+      <w:start w:val="1"/>
+      <w:numFmt w:val="decimal"/>
+      <w:lvlText w:val="%1."/>
+      <w:lvlJc w:val="left"/>
+      <w:pPr>
+        <w:ind w:left="372" w:hanging="372"/>
+      </w:pPr>
+      <w:rPr>
+        <w:rFonts w:hint="default"/>
+      </w:rPr>
+    </w:lvl>
+    <w:lvl w:ilvl="1">
+      <w:start w:val="1"/>
+      <w:numFmt w:val="decimal"/>
+      <w:lvlText w:val="%1.%2)"/>
+      <w:lvlJc w:val="left"/>
+      <w:pPr>
+        <w:ind w:left="1440" w:hanging="720"/>
+      </w:pPr>
+      <w:rPr>
+        <w:rFonts w:hint="default"/>
+      </w:rPr>
+    </w:lvl>
+    <w:lvl w:ilvl="2">
+      <w:start w:val="1"/>
+      <w:numFmt w:val="decimal"/>
+      <w:lvlText w:val="%1.%2)%3."/>
+      <w:lvlJc w:val="left"/>
+      <w:pPr>
+        <w:ind w:left="2160" w:hanging="720"/>
+      </w:pPr>
+      <w:rPr>
+        <w:rFonts w:hint="default"/>
+      </w:rPr>
+    </w:lvl>
+    <w:lvl w:ilvl="3">
+      <w:start w:val="1"/>
+      <w:numFmt w:val="decimal"/>
+      <w:lvlText w:val="%1.%2)%3.%4."/>
+      <w:lvlJc w:val="left"/>
+      <w:pPr>
+        <w:ind w:left="3240" w:hanging="1080"/>
+      </w:pPr>
+      <w:rPr>
+        <w:rFonts w:hint="default"/>
+      </w:rPr>
+    </w:lvl>
+    <w:lvl w:ilvl="4">
+      <w:start w:val="1"/>
+      <w:numFmt w:val="decimal"/>
+      <w:lvlText w:val="%1.%2)%3.%4.%5."/>
+      <w:lvlJc w:val="left"/>
+      <w:pPr>
+        <w:ind w:left="3960" w:hanging="1080"/>
+      </w:pPr>
+      <w:rPr>
+        <w:rFonts w:hint="default"/>
+      </w:rPr>
+    </w:lvl>
+    <w:lvl w:ilvl="5">
+      <w:start w:val="1"/>
+      <w:numFmt w:val="decimal"/>
+      <w:lvlText w:val="%1.%2)%3.%4.%5.%6."/>
+      <w:lvlJc w:val="left"/>
+      <w:pPr>
+        <w:ind w:left="5040" w:hanging="1440"/>
+      </w:pPr>
+      <w:rPr>
+        <w:rFonts w:hint="default"/>
+      </w:rPr>
+    </w:lvl>
+    <w:lvl w:ilvl="6">
+      <w:start w:val="1"/>
+      <w:numFmt w:val="decimal"/>
+      <w:lvlText w:val="%1.%2)%3.%4.%5.%6.%7."/>
+      <w:lvlJc w:val="left"/>
+      <w:pPr>
+        <w:ind w:left="5760" w:hanging="1440"/>
+      </w:pPr>
+      <w:rPr>
+        <w:rFonts w:hint="default"/>
+      </w:rPr>
+    </w:lvl>
+    <w:lvl w:ilvl="7">
+      <w:start w:val="1"/>
+      <w:numFmt w:val="decimal"/>
+      <w:lvlText w:val="%1.%2)%3.%4.%5.%6.%7.%8."/>
+      <w:lvlJc w:val="left"/>
+      <w:pPr>
+        <w:ind w:left="6840" w:hanging="1800"/>
+      </w:pPr>
+      <w:rPr>
+        <w:rFonts w:hint="default"/>
+      </w:rPr>
+    </w:lvl>
+    <w:lvl w:ilvl="8">
+      <w:start w:val="1"/>
+      <w:numFmt w:val="decimal"/>
+      <w:lvlText w:val="%1.%2)%3.%4.%5.%6.%7.%8.%9."/>
+      <w:lvlJc w:val="left"/>
+      <w:pPr>
+        <w:ind w:left="7560" w:hanging="1800"/>
+      </w:pPr>
+      <w:rPr>
+        <w:rFonts w:hint="default"/>
+      </w:rPr>
+    </w:lvl>
+  </w:abstractNum>
+  <w:abstractNum w:abstractNumId="7" w15:restartNumberingAfterBreak="0">
+    <w:nsid w:val="74566713"/>
+    <w:multiLevelType w:val="hybridMultilevel"/>
+    <w:tmpl w:val="593CB20A"/>
+    <w:lvl w:ilvl="0" w:tplc="04100011">
+      <w:start w:val="1"/>
+      <w:numFmt w:val="decimal"/>
+      <w:lvlText w:val="%1)"/>
+      <w:lvlJc w:val="left"/>
+      <w:pPr>
+        <w:ind w:left="720" w:hanging="360"/>
+      </w:pPr>
+      <w:rPr>
+        <w:rFonts w:hint="default"/>
+      </w:rPr>
+    </w:lvl>
+    <w:lvl w:ilvl="1" w:tplc="04100019">
+      <w:start w:val="1"/>
+      <w:numFmt w:val="lowerLetter"/>
+      <w:lvlText w:val="%2."/>
+      <w:lvlJc w:val="left"/>
+      <w:pPr>
+        <w:ind w:left="1440" w:hanging="360"/>
+      </w:pPr>
+    </w:lvl>
+    <w:lvl w:ilvl="2" w:tplc="0410001B" w:tentative="1">
+      <w:start w:val="1"/>
+      <w:numFmt w:val="lowerRoman"/>
+      <w:lvlText w:val="%3."/>
+      <w:lvlJc w:val="right"/>
+      <w:pPr>
+        <w:ind w:left="2160" w:hanging="180"/>
+      </w:pPr>
+    </w:lvl>
+    <w:lvl w:ilvl="3" w:tplc="0410000F" w:tentative="1">
+      <w:start w:val="1"/>
+      <w:numFmt w:val="decimal"/>
+      <w:lvlText w:val="%4."/>
+      <w:lvlJc w:val="left"/>
+      <w:pPr>
+        <w:ind w:left="2880" w:hanging="360"/>
+      </w:pPr>
+    </w:lvl>
+    <w:lvl w:ilvl="4" w:tplc="04100019" w:tentative="1">
+      <w:start w:val="1"/>
+      <w:numFmt w:val="lowerLetter"/>
+      <w:lvlText w:val="%5."/>
+      <w:lvlJc w:val="left"/>
+      <w:pPr>
+        <w:ind w:left="3600" w:hanging="360"/>
+      </w:pPr>
+    </w:lvl>
+    <w:lvl w:ilvl="5" w:tplc="0410001B" w:tentative="1">
+      <w:start w:val="1"/>
+      <w:numFmt w:val="lowerRoman"/>
+      <w:lvlText w:val="%6."/>
+      <w:lvlJc w:val="right"/>
+      <w:pPr>
+        <w:ind w:left="4320" w:hanging="180"/>
+      </w:pPr>
+    </w:lvl>
+    <w:lvl w:ilvl="6" w:tplc="0410000F" w:tentative="1">
+      <w:start w:val="1"/>
+      <w:numFmt w:val="decimal"/>
+      <w:lvlText w:val="%7."/>
+      <w:lvlJc w:val="left"/>
+      <w:pPr>
+        <w:ind w:left="5040" w:hanging="360"/>
+      </w:pPr>
+    </w:lvl>
+    <w:lvl w:ilvl="7" w:tplc="04100019" w:tentative="1">
+      <w:start w:val="1"/>
+      <w:numFmt w:val="lowerLetter"/>
+      <w:lvlText w:val="%8."/>
+      <w:lvlJc w:val="left"/>
+      <w:pPr>
+        <w:ind w:left="5760" w:hanging="360"/>
+      </w:pPr>
+    </w:lvl>
+    <w:lvl w:ilvl="8" w:tplc="0410001B" w:tentative="1">
+      <w:start w:val="1"/>
+      <w:numFmt w:val="lowerRoman"/>
+      <w:lvlText w:val="%9."/>
+      <w:lvlJc w:val="right"/>
+      <w:pPr>
+        <w:ind w:left="6480" w:hanging="180"/>
+      </w:pPr>
+    </w:lvl>
+  </w:abstractNum>
+  <w:abstractNum w:abstractNumId="8" w15:restartNumberingAfterBreak="0">
+    <w:nsid w:val="76A4349D"/>
+    <w:multiLevelType w:val="hybridMultilevel"/>
+    <w:tmpl w:val="5A7CBB8A"/>
+    <w:lvl w:ilvl="0" w:tplc="04100001">
+      <w:start w:val="1"/>
+      <w:numFmt w:val="bullet"/>
+      <w:lvlText w:val=""/>
+      <w:lvlJc w:val="left"/>
+      <w:pPr>
+        <w:ind w:left="1428" w:hanging="360"/>
+      </w:pPr>
+      <w:rPr>
+        <w:rFonts w:ascii="Symbol" w:hAnsi="Symbol" w:hint="default"/>
+      </w:rPr>
+    </w:lvl>
+    <w:lvl w:ilvl="1" w:tplc="04100003" w:tentative="1">
+      <w:start w:val="1"/>
+      <w:numFmt w:val="bullet"/>
+      <w:lvlText w:val="o"/>
+      <w:lvlJc w:val="left"/>
+      <w:pPr>
+        <w:ind w:left="2148" w:hanging="360"/>
+      </w:pPr>
+      <w:rPr>
+        <w:rFonts w:ascii="Courier New" w:hAnsi="Courier New" w:cs="Courier New" w:hint="default"/>
+      </w:rPr>
+    </w:lvl>
+    <w:lvl w:ilvl="2" w:tplc="04100005" w:tentative="1">
+      <w:start w:val="1"/>
+      <w:numFmt w:val="bullet"/>
+      <w:lvlText w:val=""/>
+      <w:lvlJc w:val="left"/>
+      <w:pPr>
+        <w:ind w:left="2868" w:hanging="360"/>
+      </w:pPr>
+      <w:rPr>
+        <w:rFonts w:ascii="Wingdings" w:hAnsi="Wingdings" w:hint="default"/>
+      </w:rPr>
+    </w:lvl>
+    <w:lvl w:ilvl="3" w:tplc="04100001" w:tentative="1">
+      <w:start w:val="1"/>
+      <w:numFmt w:val="bullet"/>
+      <w:lvlText w:val=""/>
+      <w:lvlJc w:val="left"/>
+      <w:pPr>
+        <w:ind w:left="3588" w:hanging="360"/>
+      </w:pPr>
+      <w:rPr>
+        <w:rFonts w:ascii="Symbol" w:hAnsi="Symbol" w:hint="default"/>
+      </w:rPr>
+    </w:lvl>
+    <w:lvl w:ilvl="4" w:tplc="04100003" w:tentative="1">
+      <w:start w:val="1"/>
+      <w:numFmt w:val="bullet"/>
+      <w:lvlText w:val="o"/>
+      <w:lvlJc w:val="left"/>
+      <w:pPr>
+        <w:ind w:left="4308" w:hanging="360"/>
+      </w:pPr>
+      <w:rPr>
+        <w:rFonts w:ascii="Courier New" w:hAnsi="Courier New" w:cs="Courier New" w:hint="default"/>
+      </w:rPr>
+    </w:lvl>
+    <w:lvl w:ilvl="5" w:tplc="04100005" w:tentative="1">
+      <w:start w:val="1"/>
+      <w:numFmt w:val="bullet"/>
+      <w:lvlText w:val=""/>
+      <w:lvlJc w:val="left"/>
+      <w:pPr>
+        <w:ind w:left="5028" w:hanging="360"/>
+      </w:pPr>
+      <w:rPr>
+        <w:rFonts w:ascii="Wingdings" w:hAnsi="Wingdings" w:hint="default"/>
+      </w:rPr>
+    </w:lvl>
+    <w:lvl w:ilvl="6" w:tplc="04100001" w:tentative="1">
+      <w:start w:val="1"/>
+      <w:numFmt w:val="bullet"/>
+      <w:lvlText w:val=""/>
+      <w:lvlJc w:val="left"/>
+      <w:pPr>
+        <w:ind w:left="5748" w:hanging="360"/>
+      </w:pPr>
+      <w:rPr>
+        <w:rFonts w:ascii="Symbol" w:hAnsi="Symbol" w:hint="default"/>
+      </w:rPr>
+    </w:lvl>
+    <w:lvl w:ilvl="7" w:tplc="04100003" w:tentative="1">
+      <w:start w:val="1"/>
+      <w:numFmt w:val="bullet"/>
+      <w:lvlText w:val="o"/>
+      <w:lvlJc w:val="left"/>
+      <w:pPr>
+        <w:ind w:left="6468" w:hanging="360"/>
+      </w:pPr>
+      <w:rPr>
+        <w:rFonts w:ascii="Courier New" w:hAnsi="Courier New" w:cs="Courier New" w:hint="default"/>
+      </w:rPr>
+    </w:lvl>
+    <w:lvl w:ilvl="8" w:tplc="04100005" w:tentative="1">
+      <w:start w:val="1"/>
+      <w:numFmt w:val="bullet"/>
+      <w:lvlText w:val=""/>
+      <w:lvlJc w:val="left"/>
+      <w:pPr>
+        <w:ind w:left="7188" w:hanging="360"/>
+      </w:pPr>
+      <w:rPr>
+        <w:rFonts w:ascii="Wingdings" w:hAnsi="Wingdings" w:hint="default"/>
+      </w:rPr>
+    </w:lvl>
+  </w:abstractNum>
   <w:num w:numId="1" w16cid:durableId="31924748">
+    <w:abstractNumId w:val="5"/>
+  </w:num>
+  <w:num w:numId="2" w16cid:durableId="1962960170">
+    <w:abstractNumId w:val="3"/>
+  </w:num>
+  <w:num w:numId="3" w16cid:durableId="424307107">
+    <w:abstractNumId w:val="7"/>
+  </w:num>
+  <w:num w:numId="4" w16cid:durableId="898369597">
+    <w:abstractNumId w:val="6"/>
+  </w:num>
+  <w:num w:numId="5" w16cid:durableId="1718772371">
+    <w:abstractNumId w:val="2"/>
+  </w:num>
+  <w:num w:numId="6" w16cid:durableId="333384659">
+    <w:abstractNumId w:val="4"/>
+  </w:num>
+  <w:num w:numId="7" w16cid:durableId="907348567">
+    <w:abstractNumId w:val="0"/>
+  </w:num>
+  <w:num w:numId="8" w16cid:durableId="445270692">
     <w:abstractNumId w:val="1"/>
   </w:num>
-  <w:num w:numId="2" w16cid:durableId="1962960170">
-    <w:abstractNumId w:val="0"/>
+  <w:num w:numId="9" w16cid:durableId="1029259451">
+    <w:abstractNumId w:val="8"/>
   </w:num>
 </w:numbering>
 </file>

</xml_diff>